<commit_message>
diploma review document has been changed.
</commit_message>
<xml_diff>
--- a/documentation/Актуальність теми проекту.docx
+++ b/documentation/Актуальність теми проекту.docx
@@ -216,7 +216,39 @@
           <w:szCs w:val="28"/>
           <w:lang w:val="uk-UA"/>
         </w:rPr>
-        <w:t>, за якими буле розроблено програмне забезпечення цього генератора.</w:t>
+        <w:t xml:space="preserve">, </w:t>
+      </w:r>
+      <w:r>
+        <w:rPr>
+          <w:rFonts w:cs="Times New Roman"/>
+          <w:szCs w:val="28"/>
+          <w:lang w:val="uk-UA"/>
+        </w:rPr>
+        <w:t>використовуючи які</w:t>
+      </w:r>
+      <w:r>
+        <w:rPr>
+          <w:rFonts w:cs="Times New Roman"/>
+          <w:szCs w:val="28"/>
+          <w:lang w:val="uk-UA"/>
+        </w:rPr>
+        <w:t xml:space="preserve"> бу</w:t>
+      </w:r>
+      <w:r>
+        <w:rPr>
+          <w:rFonts w:cs="Times New Roman"/>
+          <w:szCs w:val="28"/>
+          <w:lang w:val="uk-UA"/>
+        </w:rPr>
+        <w:t>ло</w:t>
+      </w:r>
+      <w:r>
+        <w:rPr>
+          <w:rFonts w:cs="Times New Roman"/>
+          <w:szCs w:val="28"/>
+          <w:lang w:val="uk-UA"/>
+        </w:rPr>
+        <w:t xml:space="preserve"> розроблено програмне забезпечення цього генератора.</w:t>
       </w:r>
       <w:r>
         <w:rPr>
@@ -556,6 +588,123 @@
       </w:pPr>
       <w:r>
         <w:rPr>
+          <w:lang w:val="uk-UA"/>
+        </w:rPr>
+        <w:t xml:space="preserve"> </w:t>
+      </w:r>
+      <w:r>
+        <w:rPr>
+          <w:b/>
+          <w:lang w:val="uk-UA"/>
+        </w:rPr>
+        <w:t>Оцінка спеціальної частини проекту: актуальність, новизна, глибина розробки, практична значущість</w:t>
+      </w:r>
+    </w:p>
+    <w:p>
+      <w:pPr>
+        <w:overflowPunct w:val="0"/>
+        <w:autoSpaceDE w:val="0"/>
+        <w:autoSpaceDN w:val="0"/>
+        <w:adjustRightInd w:val="0"/>
+        <w:spacing w:line="14" w:lineRule="atLeast"/>
+        <w:textAlignment w:val="baseline"/>
+        <w:rPr>
+          <w:b/>
+          <w:lang w:val="uk-UA"/>
+        </w:rPr>
+      </w:pPr>
+    </w:p>
+    <w:p>
+      <w:pPr>
+        <w:overflowPunct w:val="0"/>
+        <w:autoSpaceDE w:val="0"/>
+        <w:autoSpaceDN w:val="0"/>
+        <w:adjustRightInd w:val="0"/>
+        <w:spacing w:line="14" w:lineRule="atLeast"/>
+        <w:textAlignment w:val="baseline"/>
+        <w:rPr>
+          <w:lang w:val="uk-UA"/>
+        </w:rPr>
+      </w:pPr>
+      <w:r>
+        <w:rPr>
+          <w:lang w:val="uk-UA"/>
+        </w:rPr>
+        <w:t xml:space="preserve">Спеціальна частина дипломного проекту </w:t>
+      </w:r>
+      <w:r>
+        <w:rPr>
+          <w:lang w:val="uk-UA"/>
+        </w:rPr>
+        <w:t>полягає</w:t>
+      </w:r>
+      <w:r>
+        <w:rPr>
+          <w:lang w:val="uk-UA"/>
+        </w:rPr>
+        <w:t xml:space="preserve"> в аналізах вимірювань, а саме значень струмів і напруг навантажень, отриманих завдяки розробленого пристрою, з метою оцінювання споживання електричних кіл при різноманітних формах живлення цих кіл.</w:t>
+      </w:r>
+      <w:r>
+        <w:rPr>
+          <w:lang w:val="uk-UA"/>
+        </w:rPr>
+        <w:t xml:space="preserve"> Цей напрямок зараз відомий як </w:t>
+      </w:r>
+      <w:r>
+        <w:rPr>
+          <w:lang w:val="en-US"/>
+        </w:rPr>
+        <w:t>green computing</w:t>
+      </w:r>
+      <w:r>
+        <w:rPr>
+          <w:lang w:val="uk-UA"/>
+        </w:rPr>
+        <w:t xml:space="preserve"> та являється актуальним, практично значимим та сучасним.</w:t>
+      </w:r>
+    </w:p>
+    <w:p>
+      <w:pPr>
+        <w:overflowPunct w:val="0"/>
+        <w:autoSpaceDE w:val="0"/>
+        <w:autoSpaceDN w:val="0"/>
+        <w:adjustRightInd w:val="0"/>
+        <w:spacing w:line="14" w:lineRule="atLeast"/>
+        <w:textAlignment w:val="baseline"/>
+        <w:rPr>
+          <w:lang w:val="uk-UA"/>
+        </w:rPr>
+      </w:pPr>
+    </w:p>
+    <w:p>
+      <w:pPr>
+        <w:overflowPunct w:val="0"/>
+        <w:autoSpaceDE w:val="0"/>
+        <w:autoSpaceDN w:val="0"/>
+        <w:adjustRightInd w:val="0"/>
+        <w:spacing w:line="14" w:lineRule="atLeast"/>
+        <w:textAlignment w:val="baseline"/>
+        <w:rPr>
+          <w:b/>
+          <w:lang w:val="uk-UA"/>
+        </w:rPr>
+      </w:pPr>
+    </w:p>
+    <w:p>
+      <w:pPr>
+        <w:overflowPunct w:val="0"/>
+        <w:autoSpaceDE w:val="0"/>
+        <w:autoSpaceDN w:val="0"/>
+        <w:adjustRightInd w:val="0"/>
+        <w:spacing w:line="14" w:lineRule="atLeast"/>
+        <w:textAlignment w:val="baseline"/>
+        <w:rPr>
+          <w:b/>
+          <w:lang w:val="uk-UA"/>
+        </w:rPr>
+      </w:pPr>
+      <w:r>
+        <w:rPr>
           <w:b/>
           <w:lang w:val="uk-UA"/>
         </w:rPr>
@@ -585,120 +734,56 @@
         <w:spacing w:line="14" w:lineRule="atLeast"/>
         <w:textAlignment w:val="baseline"/>
         <w:rPr>
-          <w:rFonts w:cs="Times New Roman"/>
-          <w:b/>
-          <w:u w:val="single"/>
-          <w:lang w:val="uk-UA"/>
-        </w:rPr>
-      </w:pPr>
-      <w:r>
-        <w:rPr>
-          <w:rFonts w:cs="Times New Roman"/>
-          <w:b/>
-          <w:u w:val="single"/>
-        </w:rPr>
-        <w:t>Интересно, как на него ответить</w:t>
-      </w:r>
-      <w:r>
-        <w:rPr>
-          <w:rFonts w:cs="Times New Roman"/>
-          <w:b/>
-          <w:u w:val="single"/>
-          <w:lang w:val="uk-UA"/>
-        </w:rPr>
-        <w:t>?</w:t>
-      </w:r>
-    </w:p>
-    <w:p>
-      <w:pPr>
-        <w:overflowPunct w:val="0"/>
-        <w:autoSpaceDE w:val="0"/>
-        <w:autoSpaceDN w:val="0"/>
-        <w:adjustRightInd w:val="0"/>
-        <w:spacing w:line="14" w:lineRule="atLeast"/>
-        <w:textAlignment w:val="baseline"/>
-        <w:rPr>
-          <w:rFonts w:cs="Times New Roman"/>
-          <w:b/>
-          <w:lang w:val="uk-UA"/>
-        </w:rPr>
-      </w:pPr>
-    </w:p>
-    <w:p>
-      <w:pPr>
-        <w:overflowPunct w:val="0"/>
-        <w:autoSpaceDE w:val="0"/>
-        <w:autoSpaceDN w:val="0"/>
-        <w:adjustRightInd w:val="0"/>
-        <w:spacing w:line="14" w:lineRule="atLeast"/>
-        <w:textAlignment w:val="baseline"/>
-        <w:rPr>
-          <w:b/>
-          <w:lang w:val="uk-UA"/>
-        </w:rPr>
-      </w:pPr>
-    </w:p>
-    <w:p>
-      <w:pPr>
-        <w:overflowPunct w:val="0"/>
-        <w:autoSpaceDE w:val="0"/>
-        <w:autoSpaceDN w:val="0"/>
-        <w:adjustRightInd w:val="0"/>
-        <w:spacing w:line="14" w:lineRule="atLeast"/>
-        <w:textAlignment w:val="baseline"/>
-        <w:rPr>
-          <w:b/>
-          <w:lang w:val="uk-UA"/>
-        </w:rPr>
-      </w:pPr>
-    </w:p>
-    <w:p>
-      <w:pPr>
-        <w:overflowPunct w:val="0"/>
-        <w:autoSpaceDE w:val="0"/>
-        <w:autoSpaceDN w:val="0"/>
-        <w:adjustRightInd w:val="0"/>
-        <w:spacing w:line="14" w:lineRule="atLeast"/>
-        <w:textAlignment w:val="baseline"/>
-        <w:rPr>
-          <w:b/>
-          <w:lang w:val="uk-UA"/>
-        </w:rPr>
-      </w:pPr>
-    </w:p>
-    <w:p>
-      <w:pPr>
-        <w:overflowPunct w:val="0"/>
-        <w:autoSpaceDE w:val="0"/>
-        <w:autoSpaceDN w:val="0"/>
-        <w:adjustRightInd w:val="0"/>
-        <w:spacing w:line="14" w:lineRule="atLeast"/>
-        <w:textAlignment w:val="baseline"/>
-        <w:rPr>
-          <w:b/>
-          <w:lang w:val="uk-UA"/>
-        </w:rPr>
-      </w:pPr>
-    </w:p>
-    <w:p>
-      <w:pPr>
-        <w:overflowPunct w:val="0"/>
-        <w:autoSpaceDE w:val="0"/>
-        <w:autoSpaceDN w:val="0"/>
-        <w:adjustRightInd w:val="0"/>
-        <w:spacing w:line="14" w:lineRule="atLeast"/>
-        <w:textAlignment w:val="baseline"/>
-        <w:rPr>
-          <w:b/>
-          <w:lang w:val="uk-UA"/>
-        </w:rPr>
-      </w:pPr>
-      <w:r>
-        <w:rPr>
-          <w:b/>
-          <w:lang w:val="uk-UA"/>
-        </w:rPr>
-        <w:lastRenderedPageBreak/>
+          <w:lang w:val="uk-UA"/>
+        </w:rPr>
+      </w:pPr>
+      <w:r>
+        <w:rPr>
+          <w:rFonts w:cs="Times New Roman"/>
+          <w:lang w:val="uk-UA"/>
+        </w:rPr>
+        <w:t>Вцілому дипломний проект являється реальним, в наслідок того що тема дипломного проекту є розробка пристрою, який може використовуватись</w:t>
+      </w:r>
+      <w:r>
+        <w:rPr>
+          <w:rFonts w:cs="Times New Roman"/>
+          <w:lang w:val="uk-UA"/>
+        </w:rPr>
+        <w:t xml:space="preserve"> у лабораторіях, та який використовує сучасні технології.</w:t>
+      </w:r>
+    </w:p>
+    <w:p>
+      <w:pPr>
+        <w:overflowPunct w:val="0"/>
+        <w:autoSpaceDE w:val="0"/>
+        <w:autoSpaceDN w:val="0"/>
+        <w:adjustRightInd w:val="0"/>
+        <w:spacing w:line="14" w:lineRule="atLeast"/>
+        <w:textAlignment w:val="baseline"/>
+        <w:rPr>
+          <w:b/>
+          <w:lang w:val="uk-UA"/>
+        </w:rPr>
+      </w:pPr>
+    </w:p>
+    <w:p>
+      <w:pPr>
+        <w:overflowPunct w:val="0"/>
+        <w:autoSpaceDE w:val="0"/>
+        <w:autoSpaceDN w:val="0"/>
+        <w:adjustRightInd w:val="0"/>
+        <w:spacing w:line="14" w:lineRule="atLeast"/>
+        <w:textAlignment w:val="baseline"/>
+        <w:rPr>
+          <w:b/>
+          <w:lang w:val="uk-UA"/>
+        </w:rPr>
+      </w:pPr>
+      <w:r>
+        <w:rPr>
+          <w:b/>
+          <w:lang w:val="uk-UA"/>
+        </w:rPr>
         <w:t>Основні недоліки ти помилки, які були виявлені у дипломному проекті</w:t>
       </w:r>
     </w:p>
@@ -1348,7 +1433,7 @@
 </file>
 
 <file path=customXml/itemProps1.xml><?xml version="1.0" encoding="utf-8"?>
-<ds:datastoreItem xmlns:ds="http://schemas.openxmlformats.org/officeDocument/2006/customXml" ds:itemID="{7344BD3F-8AC3-42EF-A887-640E041E10FE}">
+<ds:datastoreItem xmlns:ds="http://schemas.openxmlformats.org/officeDocument/2006/customXml" ds:itemID="{74AF8C2C-C1BF-4DC0-94E5-10BD149F6B9A}">
   <ds:schemaRefs>
     <ds:schemaRef ds:uri="http://schemas.openxmlformats.org/officeDocument/2006/bibliography"/>
   </ds:schemaRefs>

</xml_diff>